<commit_message>
turn actionbaractivity to baseactivity
</commit_message>
<xml_diff>
--- a/ReadMe.docx
+++ b/ReadMe.docx
@@ -925,15 +925,47 @@
           <w:sz w:val="24"/>
           <w:szCs w:val="24"/>
         </w:rPr>
-        <w:t>上。商家用户接受订单后，由用户确认指定的商家提供服务。还可以通过筛选功能查看某一类别的全部商家用户，从中自行挑选</w:t>
-      </w:r>
-      <w:r>
-        <w:rPr>
-          <w:rFonts w:hint="eastAsia"/>
-          <w:sz w:val="24"/>
-          <w:szCs w:val="24"/>
-        </w:rPr>
-        <w:t>。</w:t>
+        <w:t>上。</w:t>
+      </w:r>
+      <w:r>
+        <w:rPr>
+          <w:rFonts w:hint="eastAsia"/>
+          <w:sz w:val="24"/>
+          <w:szCs w:val="24"/>
+        </w:rPr>
+        <w:t>订单在用户确认之前，用户可以对订单内容进行修改或者取消。</w:t>
+      </w:r>
+      <w:r>
+        <w:rPr>
+          <w:rFonts w:hint="eastAsia"/>
+          <w:sz w:val="24"/>
+          <w:szCs w:val="24"/>
+        </w:rPr>
+        <w:t>商家用户接受订单后</w:t>
+      </w:r>
+      <w:r>
+        <w:rPr>
+          <w:rFonts w:hint="eastAsia"/>
+          <w:sz w:val="24"/>
+          <w:szCs w:val="24"/>
+        </w:rPr>
+        <w:t>，系统推送通知给普通用户提示有人接单</w:t>
+      </w:r>
+      <w:r>
+        <w:rPr>
+          <w:rFonts w:hint="eastAsia"/>
+          <w:sz w:val="24"/>
+          <w:szCs w:val="24"/>
+        </w:rPr>
+        <w:t>，由用户确认指定的商家提供服务。</w:t>
+      </w:r>
+      <w:r>
+        <w:rPr>
+          <w:rFonts w:hint="eastAsia"/>
+          <w:sz w:val="24"/>
+          <w:szCs w:val="24"/>
+        </w:rPr>
+        <w:t>订单确认后，商家开始提供服务，最终由用户确认订单完成。</w:t>
       </w:r>
     </w:p>
     <w:p>
@@ -948,6 +980,41 @@
       <w:r>
         <w:rPr>
           <w:rFonts w:hint="eastAsia"/>
+          <w:sz w:val="24"/>
+          <w:szCs w:val="24"/>
+        </w:rPr>
+        <w:t>用户</w:t>
+      </w:r>
+      <w:r>
+        <w:rPr>
+          <w:rFonts w:hint="eastAsia"/>
+          <w:sz w:val="24"/>
+          <w:szCs w:val="24"/>
+        </w:rPr>
+        <w:t>还可以通过筛选功能查看某一类别的全部商家用户，从中自行挑选</w:t>
+      </w:r>
+      <w:r>
+        <w:rPr>
+          <w:rFonts w:hint="eastAsia"/>
+          <w:sz w:val="24"/>
+          <w:szCs w:val="24"/>
+        </w:rPr>
+        <w:t>商家进行查看、联系。</w:t>
+      </w:r>
+    </w:p>
+    <w:p>
+      <w:pPr>
+        <w:spacing w:line="360" w:lineRule="auto"/>
+        <w:ind w:firstLine="420"/>
+        <w:rPr>
+          <w:sz w:val="24"/>
+          <w:szCs w:val="24"/>
+        </w:rPr>
+      </w:pPr>
+      <w:r>
+        <w:rPr>
+          <w:rFonts w:hint="eastAsia"/>
+          <w:noProof/>
           <w:sz w:val="24"/>
           <w:szCs w:val="24"/>
         </w:rPr>
@@ -1004,7 +1071,6 @@
         <w:spacing w:line="360" w:lineRule="auto"/>
         <w:ind w:firstLine="420"/>
         <w:rPr>
-          <w:rFonts w:hint="eastAsia"/>
           <w:sz w:val="24"/>
           <w:szCs w:val="24"/>
         </w:rPr>
@@ -1023,7 +1089,23 @@
           <w:sz w:val="24"/>
           <w:szCs w:val="24"/>
         </w:rPr>
-        <w:t>。商家用户设置展示后，</w:t>
+        <w:t>。</w:t>
+      </w:r>
+      <w:r>
+        <w:rPr>
+          <w:rFonts w:hint="eastAsia"/>
+          <w:sz w:val="24"/>
+          <w:szCs w:val="24"/>
+        </w:rPr>
+        <w:t>商家用户还可以随时修改展示的内容，或是取消展示状态，取消后系统不会再推送通知给用户。</w:t>
+      </w:r>
+      <w:r>
+        <w:rPr>
+          <w:rFonts w:hint="eastAsia"/>
+          <w:sz w:val="24"/>
+          <w:szCs w:val="24"/>
+        </w:rPr>
+        <w:t>商家用户设置展示后，</w:t>
       </w:r>
       <w:r>
         <w:rPr>
@@ -1070,6 +1152,7 @@
       <w:r>
         <w:rPr>
           <w:rFonts w:hint="eastAsia"/>
+          <w:noProof/>
           <w:sz w:val="24"/>
           <w:szCs w:val="24"/>
         </w:rPr>
@@ -1169,52 +1252,843 @@
     <w:p>
       <w:pPr>
         <w:spacing w:line="360" w:lineRule="auto"/>
+        <w:jc w:val="center"/>
+        <w:rPr>
+          <w:rFonts w:ascii="黑体" w:eastAsia="黑体" w:hAnsi="黑体" w:hint="eastAsia"/>
+          <w:sz w:val="24"/>
+          <w:szCs w:val="24"/>
+        </w:rPr>
+      </w:pPr>
+      <w:r>
         <w:rPr>
           <w:rFonts w:ascii="黑体" w:eastAsia="黑体" w:hAnsi="黑体"/>
           <w:sz w:val="24"/>
           <w:szCs w:val="24"/>
         </w:rPr>
-      </w:pPr>
-      <w:r>
-        <w:rPr>
-          <w:rFonts w:ascii="黑体" w:eastAsia="黑体" w:hAnsi="黑体" w:hint="eastAsia"/>
-          <w:sz w:val="24"/>
-          <w:szCs w:val="24"/>
-        </w:rPr>
-        <w:t>2.2 server端与App端</w:t>
-      </w:r>
-    </w:p>
-    <w:p>
-      <w:pPr>
-        <w:spacing w:line="360" w:lineRule="auto"/>
-        <w:rPr>
-          <w:sz w:val="24"/>
-          <w:szCs w:val="24"/>
-        </w:rPr>
-      </w:pPr>
-      <w:r>
-        <w:rPr>
-          <w:rFonts w:hint="eastAsia"/>
-          <w:sz w:val="24"/>
-          <w:szCs w:val="24"/>
-        </w:rPr>
-        <w:t>S</w:t>
-      </w:r>
-      <w:r>
-        <w:rPr>
-          <w:rFonts w:hint="eastAsia"/>
-          <w:sz w:val="24"/>
-          <w:szCs w:val="24"/>
-        </w:rPr>
-        <w:t>erver</w:t>
-      </w:r>
-      <w:r>
-        <w:rPr>
-          <w:rFonts w:hint="eastAsia"/>
-          <w:sz w:val="24"/>
-          <w:szCs w:val="24"/>
-        </w:rPr>
-        <w:t>端：</w:t>
+        <w:drawing>
+          <wp:inline distT="0" distB="0" distL="0" distR="0">
+            <wp:extent cx="3120965" cy="3502325"/>
+            <wp:effectExtent l="19050" t="0" r="3235" b="0"/>
+            <wp:docPr id="4" name="对象 2"/>
+            <wp:cNvGraphicFramePr/>
+            <a:graphic xmlns:a="http://schemas.openxmlformats.org/drawingml/2006/main">
+              <a:graphicData uri="http://schemas.openxmlformats.org/drawingml/2006/lockedCanvas">
+                <lc:lockedCanvas xmlns:lc="http://schemas.openxmlformats.org/drawingml/2006/lockedCanvas">
+                  <a:nvGrpSpPr>
+                    <a:cNvPr id="0" name=""/>
+                    <a:cNvGrpSpPr/>
+                  </a:nvGrpSpPr>
+                  <a:grpSpPr>
+                    <a:xfrm>
+                      <a:off x="0" y="0"/>
+                      <a:ext cx="3429024" cy="3786214"/>
+                      <a:chOff x="1285852" y="785794"/>
+                      <a:chExt cx="3429024" cy="3786214"/>
+                    </a:xfrm>
+                  </a:grpSpPr>
+                  <a:sp>
+                    <a:nvSpPr>
+                      <a:cNvPr id="4" name="矩形 3"/>
+                      <a:cNvSpPr/>
+                    </a:nvSpPr>
+                    <a:spPr>
+                      <a:xfrm>
+                        <a:off x="1357290" y="785794"/>
+                        <a:ext cx="1285884" cy="428628"/>
+                      </a:xfrm>
+                      <a:prstGeom prst="rect">
+                        <a:avLst/>
+                      </a:prstGeom>
+                    </a:spPr>
+                    <a:txSp>
+                      <a:txBody>
+                        <a:bodyPr rtlCol="0" anchor="ctr"/>
+                        <a:lstStyle>
+                          <a:defPPr>
+                            <a:defRPr lang="zh-CN"/>
+                          </a:defPPr>
+                          <a:lvl1pPr marL="0" algn="l" defTabSz="914400" rtl="0" eaLnBrk="1" latinLnBrk="0" hangingPunct="1">
+                            <a:defRPr sz="1800" kern="1200">
+                              <a:solidFill>
+                                <a:schemeClr val="lt1"/>
+                              </a:solidFill>
+                              <a:latin typeface="+mn-lt"/>
+                              <a:ea typeface="+mn-ea"/>
+                              <a:cs typeface="+mn-cs"/>
+                            </a:defRPr>
+                          </a:lvl1pPr>
+                          <a:lvl2pPr marL="457200" algn="l" defTabSz="914400" rtl="0" eaLnBrk="1" latinLnBrk="0" hangingPunct="1">
+                            <a:defRPr sz="1800" kern="1200">
+                              <a:solidFill>
+                                <a:schemeClr val="lt1"/>
+                              </a:solidFill>
+                              <a:latin typeface="+mn-lt"/>
+                              <a:ea typeface="+mn-ea"/>
+                              <a:cs typeface="+mn-cs"/>
+                            </a:defRPr>
+                          </a:lvl2pPr>
+                          <a:lvl3pPr marL="914400" algn="l" defTabSz="914400" rtl="0" eaLnBrk="1" latinLnBrk="0" hangingPunct="1">
+                            <a:defRPr sz="1800" kern="1200">
+                              <a:solidFill>
+                                <a:schemeClr val="lt1"/>
+                              </a:solidFill>
+                              <a:latin typeface="+mn-lt"/>
+                              <a:ea typeface="+mn-ea"/>
+                              <a:cs typeface="+mn-cs"/>
+                            </a:defRPr>
+                          </a:lvl3pPr>
+                          <a:lvl4pPr marL="1371600" algn="l" defTabSz="914400" rtl="0" eaLnBrk="1" latinLnBrk="0" hangingPunct="1">
+                            <a:defRPr sz="1800" kern="1200">
+                              <a:solidFill>
+                                <a:schemeClr val="lt1"/>
+                              </a:solidFill>
+                              <a:latin typeface="+mn-lt"/>
+                              <a:ea typeface="+mn-ea"/>
+                              <a:cs typeface="+mn-cs"/>
+                            </a:defRPr>
+                          </a:lvl4pPr>
+                          <a:lvl5pPr marL="1828800" algn="l" defTabSz="914400" rtl="0" eaLnBrk="1" latinLnBrk="0" hangingPunct="1">
+                            <a:defRPr sz="1800" kern="1200">
+                              <a:solidFill>
+                                <a:schemeClr val="lt1"/>
+                              </a:solidFill>
+                              <a:latin typeface="+mn-lt"/>
+                              <a:ea typeface="+mn-ea"/>
+                              <a:cs typeface="+mn-cs"/>
+                            </a:defRPr>
+                          </a:lvl5pPr>
+                          <a:lvl6pPr marL="2286000" algn="l" defTabSz="914400" rtl="0" eaLnBrk="1" latinLnBrk="0" hangingPunct="1">
+                            <a:defRPr sz="1800" kern="1200">
+                              <a:solidFill>
+                                <a:schemeClr val="lt1"/>
+                              </a:solidFill>
+                              <a:latin typeface="+mn-lt"/>
+                              <a:ea typeface="+mn-ea"/>
+                              <a:cs typeface="+mn-cs"/>
+                            </a:defRPr>
+                          </a:lvl6pPr>
+                          <a:lvl7pPr marL="2743200" algn="l" defTabSz="914400" rtl="0" eaLnBrk="1" latinLnBrk="0" hangingPunct="1">
+                            <a:defRPr sz="1800" kern="1200">
+                              <a:solidFill>
+                                <a:schemeClr val="lt1"/>
+                              </a:solidFill>
+                              <a:latin typeface="+mn-lt"/>
+                              <a:ea typeface="+mn-ea"/>
+                              <a:cs typeface="+mn-cs"/>
+                            </a:defRPr>
+                          </a:lvl7pPr>
+                          <a:lvl8pPr marL="3200400" algn="l" defTabSz="914400" rtl="0" eaLnBrk="1" latinLnBrk="0" hangingPunct="1">
+                            <a:defRPr sz="1800" kern="1200">
+                              <a:solidFill>
+                                <a:schemeClr val="lt1"/>
+                              </a:solidFill>
+                              <a:latin typeface="+mn-lt"/>
+                              <a:ea typeface="+mn-ea"/>
+                              <a:cs typeface="+mn-cs"/>
+                            </a:defRPr>
+                          </a:lvl8pPr>
+                          <a:lvl9pPr marL="3657600" algn="l" defTabSz="914400" rtl="0" eaLnBrk="1" latinLnBrk="0" hangingPunct="1">
+                            <a:defRPr sz="1800" kern="1200">
+                              <a:solidFill>
+                                <a:schemeClr val="lt1"/>
+                              </a:solidFill>
+                              <a:latin typeface="+mn-lt"/>
+                              <a:ea typeface="+mn-ea"/>
+                              <a:cs typeface="+mn-cs"/>
+                            </a:defRPr>
+                          </a:lvl9pPr>
+                        </a:lstStyle>
+                        <a:p>
+                          <a:pPr algn="ctr"/>
+                          <a:r>
+                            <a:rPr lang="zh-CN" altLang="en-US" dirty="0" smtClean="0">
+                              <a:solidFill>
+                                <a:schemeClr val="tx1"/>
+                              </a:solidFill>
+                            </a:rPr>
+                            <a:t>普通用户</a:t>
+                          </a:r>
+                          <a:endParaRPr lang="zh-CN" altLang="en-US" dirty="0">
+                            <a:solidFill>
+                              <a:schemeClr val="tx1"/>
+                            </a:solidFill>
+                          </a:endParaRPr>
+                        </a:p>
+                      </a:txBody>
+                      <a:useSpRect/>
+                    </a:txSp>
+                    <a:style>
+                      <a:lnRef idx="2">
+                        <a:schemeClr val="accent3">
+                          <a:shade val="50000"/>
+                        </a:schemeClr>
+                      </a:lnRef>
+                      <a:fillRef idx="1">
+                        <a:schemeClr val="accent3"/>
+                      </a:fillRef>
+                      <a:effectRef idx="0">
+                        <a:schemeClr val="accent3"/>
+                      </a:effectRef>
+                      <a:fontRef idx="minor">
+                        <a:schemeClr val="lt1"/>
+                      </a:fontRef>
+                    </a:style>
+                  </a:sp>
+                  <a:sp>
+                    <a:nvSpPr>
+                      <a:cNvPr id="5" name="矩形 4"/>
+                      <a:cNvSpPr/>
+                    </a:nvSpPr>
+                    <a:spPr>
+                      <a:xfrm>
+                        <a:off x="3357554" y="785794"/>
+                        <a:ext cx="1285884" cy="428628"/>
+                      </a:xfrm>
+                      <a:prstGeom prst="rect">
+                        <a:avLst/>
+                      </a:prstGeom>
+                    </a:spPr>
+                    <a:txSp>
+                      <a:txBody>
+                        <a:bodyPr rtlCol="0" anchor="ctr"/>
+                        <a:lstStyle>
+                          <a:defPPr>
+                            <a:defRPr lang="zh-CN"/>
+                          </a:defPPr>
+                          <a:lvl1pPr marL="0" algn="l" defTabSz="914400" rtl="0" eaLnBrk="1" latinLnBrk="0" hangingPunct="1">
+                            <a:defRPr sz="1800" kern="1200">
+                              <a:solidFill>
+                                <a:schemeClr val="lt1"/>
+                              </a:solidFill>
+                              <a:latin typeface="+mn-lt"/>
+                              <a:ea typeface="+mn-ea"/>
+                              <a:cs typeface="+mn-cs"/>
+                            </a:defRPr>
+                          </a:lvl1pPr>
+                          <a:lvl2pPr marL="457200" algn="l" defTabSz="914400" rtl="0" eaLnBrk="1" latinLnBrk="0" hangingPunct="1">
+                            <a:defRPr sz="1800" kern="1200">
+                              <a:solidFill>
+                                <a:schemeClr val="lt1"/>
+                              </a:solidFill>
+                              <a:latin typeface="+mn-lt"/>
+                              <a:ea typeface="+mn-ea"/>
+                              <a:cs typeface="+mn-cs"/>
+                            </a:defRPr>
+                          </a:lvl2pPr>
+                          <a:lvl3pPr marL="914400" algn="l" defTabSz="914400" rtl="0" eaLnBrk="1" latinLnBrk="0" hangingPunct="1">
+                            <a:defRPr sz="1800" kern="1200">
+                              <a:solidFill>
+                                <a:schemeClr val="lt1"/>
+                              </a:solidFill>
+                              <a:latin typeface="+mn-lt"/>
+                              <a:ea typeface="+mn-ea"/>
+                              <a:cs typeface="+mn-cs"/>
+                            </a:defRPr>
+                          </a:lvl3pPr>
+                          <a:lvl4pPr marL="1371600" algn="l" defTabSz="914400" rtl="0" eaLnBrk="1" latinLnBrk="0" hangingPunct="1">
+                            <a:defRPr sz="1800" kern="1200">
+                              <a:solidFill>
+                                <a:schemeClr val="lt1"/>
+                              </a:solidFill>
+                              <a:latin typeface="+mn-lt"/>
+                              <a:ea typeface="+mn-ea"/>
+                              <a:cs typeface="+mn-cs"/>
+                            </a:defRPr>
+                          </a:lvl4pPr>
+                          <a:lvl5pPr marL="1828800" algn="l" defTabSz="914400" rtl="0" eaLnBrk="1" latinLnBrk="0" hangingPunct="1">
+                            <a:defRPr sz="1800" kern="1200">
+                              <a:solidFill>
+                                <a:schemeClr val="lt1"/>
+                              </a:solidFill>
+                              <a:latin typeface="+mn-lt"/>
+                              <a:ea typeface="+mn-ea"/>
+                              <a:cs typeface="+mn-cs"/>
+                            </a:defRPr>
+                          </a:lvl5pPr>
+                          <a:lvl6pPr marL="2286000" algn="l" defTabSz="914400" rtl="0" eaLnBrk="1" latinLnBrk="0" hangingPunct="1">
+                            <a:defRPr sz="1800" kern="1200">
+                              <a:solidFill>
+                                <a:schemeClr val="lt1"/>
+                              </a:solidFill>
+                              <a:latin typeface="+mn-lt"/>
+                              <a:ea typeface="+mn-ea"/>
+                              <a:cs typeface="+mn-cs"/>
+                            </a:defRPr>
+                          </a:lvl6pPr>
+                          <a:lvl7pPr marL="2743200" algn="l" defTabSz="914400" rtl="0" eaLnBrk="1" latinLnBrk="0" hangingPunct="1">
+                            <a:defRPr sz="1800" kern="1200">
+                              <a:solidFill>
+                                <a:schemeClr val="lt1"/>
+                              </a:solidFill>
+                              <a:latin typeface="+mn-lt"/>
+                              <a:ea typeface="+mn-ea"/>
+                              <a:cs typeface="+mn-cs"/>
+                            </a:defRPr>
+                          </a:lvl7pPr>
+                          <a:lvl8pPr marL="3200400" algn="l" defTabSz="914400" rtl="0" eaLnBrk="1" latinLnBrk="0" hangingPunct="1">
+                            <a:defRPr sz="1800" kern="1200">
+                              <a:solidFill>
+                                <a:schemeClr val="lt1"/>
+                              </a:solidFill>
+                              <a:latin typeface="+mn-lt"/>
+                              <a:ea typeface="+mn-ea"/>
+                              <a:cs typeface="+mn-cs"/>
+                            </a:defRPr>
+                          </a:lvl8pPr>
+                          <a:lvl9pPr marL="3657600" algn="l" defTabSz="914400" rtl="0" eaLnBrk="1" latinLnBrk="0" hangingPunct="1">
+                            <a:defRPr sz="1800" kern="1200">
+                              <a:solidFill>
+                                <a:schemeClr val="lt1"/>
+                              </a:solidFill>
+                              <a:latin typeface="+mn-lt"/>
+                              <a:ea typeface="+mn-ea"/>
+                              <a:cs typeface="+mn-cs"/>
+                            </a:defRPr>
+                          </a:lvl9pPr>
+                        </a:lstStyle>
+                        <a:p>
+                          <a:pPr algn="ctr"/>
+                          <a:r>
+                            <a:rPr lang="zh-CN" altLang="en-US" dirty="0" smtClean="0">
+                              <a:solidFill>
+                                <a:schemeClr val="tx1"/>
+                              </a:solidFill>
+                            </a:rPr>
+                            <a:t>商家用户</a:t>
+                          </a:r>
+                          <a:endParaRPr lang="zh-CN" altLang="en-US" dirty="0">
+                            <a:solidFill>
+                              <a:schemeClr val="tx1"/>
+                            </a:solidFill>
+                          </a:endParaRPr>
+                        </a:p>
+                      </a:txBody>
+                      <a:useSpRect/>
+                    </a:txSp>
+                    <a:style>
+                      <a:lnRef idx="2">
+                        <a:schemeClr val="accent3">
+                          <a:shade val="50000"/>
+                        </a:schemeClr>
+                      </a:lnRef>
+                      <a:fillRef idx="1">
+                        <a:schemeClr val="accent3"/>
+                      </a:fillRef>
+                      <a:effectRef idx="0">
+                        <a:schemeClr val="accent3"/>
+                      </a:effectRef>
+                      <a:fontRef idx="minor">
+                        <a:schemeClr val="lt1"/>
+                      </a:fontRef>
+                    </a:style>
+                  </a:sp>
+                  <a:sp>
+                    <a:nvSpPr>
+                      <a:cNvPr id="6" name="圆角矩形 5"/>
+                      <a:cNvSpPr/>
+                    </a:nvSpPr>
+                    <a:spPr>
+                      <a:xfrm>
+                        <a:off x="1285852" y="2428868"/>
+                        <a:ext cx="3429024" cy="714380"/>
+                      </a:xfrm>
+                      <a:prstGeom prst="roundRect">
+                        <a:avLst/>
+                      </a:prstGeom>
+                    </a:spPr>
+                    <a:txSp>
+                      <a:txBody>
+                        <a:bodyPr rtlCol="0" anchor="ctr"/>
+                        <a:lstStyle>
+                          <a:defPPr>
+                            <a:defRPr lang="zh-CN"/>
+                          </a:defPPr>
+                          <a:lvl1pPr marL="0" algn="l" defTabSz="914400" rtl="0" eaLnBrk="1" latinLnBrk="0" hangingPunct="1">
+                            <a:defRPr sz="1800" kern="1200">
+                              <a:solidFill>
+                                <a:schemeClr val="lt1"/>
+                              </a:solidFill>
+                              <a:latin typeface="+mn-lt"/>
+                              <a:ea typeface="+mn-ea"/>
+                              <a:cs typeface="+mn-cs"/>
+                            </a:defRPr>
+                          </a:lvl1pPr>
+                          <a:lvl2pPr marL="457200" algn="l" defTabSz="914400" rtl="0" eaLnBrk="1" latinLnBrk="0" hangingPunct="1">
+                            <a:defRPr sz="1800" kern="1200">
+                              <a:solidFill>
+                                <a:schemeClr val="lt1"/>
+                              </a:solidFill>
+                              <a:latin typeface="+mn-lt"/>
+                              <a:ea typeface="+mn-ea"/>
+                              <a:cs typeface="+mn-cs"/>
+                            </a:defRPr>
+                          </a:lvl2pPr>
+                          <a:lvl3pPr marL="914400" algn="l" defTabSz="914400" rtl="0" eaLnBrk="1" latinLnBrk="0" hangingPunct="1">
+                            <a:defRPr sz="1800" kern="1200">
+                              <a:solidFill>
+                                <a:schemeClr val="lt1"/>
+                              </a:solidFill>
+                              <a:latin typeface="+mn-lt"/>
+                              <a:ea typeface="+mn-ea"/>
+                              <a:cs typeface="+mn-cs"/>
+                            </a:defRPr>
+                          </a:lvl3pPr>
+                          <a:lvl4pPr marL="1371600" algn="l" defTabSz="914400" rtl="0" eaLnBrk="1" latinLnBrk="0" hangingPunct="1">
+                            <a:defRPr sz="1800" kern="1200">
+                              <a:solidFill>
+                                <a:schemeClr val="lt1"/>
+                              </a:solidFill>
+                              <a:latin typeface="+mn-lt"/>
+                              <a:ea typeface="+mn-ea"/>
+                              <a:cs typeface="+mn-cs"/>
+                            </a:defRPr>
+                          </a:lvl4pPr>
+                          <a:lvl5pPr marL="1828800" algn="l" defTabSz="914400" rtl="0" eaLnBrk="1" latinLnBrk="0" hangingPunct="1">
+                            <a:defRPr sz="1800" kern="1200">
+                              <a:solidFill>
+                                <a:schemeClr val="lt1"/>
+                              </a:solidFill>
+                              <a:latin typeface="+mn-lt"/>
+                              <a:ea typeface="+mn-ea"/>
+                              <a:cs typeface="+mn-cs"/>
+                            </a:defRPr>
+                          </a:lvl5pPr>
+                          <a:lvl6pPr marL="2286000" algn="l" defTabSz="914400" rtl="0" eaLnBrk="1" latinLnBrk="0" hangingPunct="1">
+                            <a:defRPr sz="1800" kern="1200">
+                              <a:solidFill>
+                                <a:schemeClr val="lt1"/>
+                              </a:solidFill>
+                              <a:latin typeface="+mn-lt"/>
+                              <a:ea typeface="+mn-ea"/>
+                              <a:cs typeface="+mn-cs"/>
+                            </a:defRPr>
+                          </a:lvl6pPr>
+                          <a:lvl7pPr marL="2743200" algn="l" defTabSz="914400" rtl="0" eaLnBrk="1" latinLnBrk="0" hangingPunct="1">
+                            <a:defRPr sz="1800" kern="1200">
+                              <a:solidFill>
+                                <a:schemeClr val="lt1"/>
+                              </a:solidFill>
+                              <a:latin typeface="+mn-lt"/>
+                              <a:ea typeface="+mn-ea"/>
+                              <a:cs typeface="+mn-cs"/>
+                            </a:defRPr>
+                          </a:lvl7pPr>
+                          <a:lvl8pPr marL="3200400" algn="l" defTabSz="914400" rtl="0" eaLnBrk="1" latinLnBrk="0" hangingPunct="1">
+                            <a:defRPr sz="1800" kern="1200">
+                              <a:solidFill>
+                                <a:schemeClr val="lt1"/>
+                              </a:solidFill>
+                              <a:latin typeface="+mn-lt"/>
+                              <a:ea typeface="+mn-ea"/>
+                              <a:cs typeface="+mn-cs"/>
+                            </a:defRPr>
+                          </a:lvl8pPr>
+                          <a:lvl9pPr marL="3657600" algn="l" defTabSz="914400" rtl="0" eaLnBrk="1" latinLnBrk="0" hangingPunct="1">
+                            <a:defRPr sz="1800" kern="1200">
+                              <a:solidFill>
+                                <a:schemeClr val="lt1"/>
+                              </a:solidFill>
+                              <a:latin typeface="+mn-lt"/>
+                              <a:ea typeface="+mn-ea"/>
+                              <a:cs typeface="+mn-cs"/>
+                            </a:defRPr>
+                          </a:lvl9pPr>
+                        </a:lstStyle>
+                        <a:p>
+                          <a:pPr algn="ctr"/>
+                          <a:r>
+                            <a:rPr lang="en-US" altLang="zh-CN" dirty="0" smtClean="0">
+                              <a:solidFill>
+                                <a:schemeClr val="tx1"/>
+                              </a:solidFill>
+                            </a:rPr>
+                            <a:t>API</a:t>
+                          </a:r>
+                          <a:endParaRPr lang="zh-CN" altLang="en-US" dirty="0">
+                            <a:solidFill>
+                              <a:schemeClr val="tx1"/>
+                            </a:solidFill>
+                          </a:endParaRPr>
+                        </a:p>
+                      </a:txBody>
+                      <a:useSpRect/>
+                    </a:txSp>
+                    <a:style>
+                      <a:lnRef idx="2">
+                        <a:schemeClr val="accent5">
+                          <a:shade val="50000"/>
+                        </a:schemeClr>
+                      </a:lnRef>
+                      <a:fillRef idx="1">
+                        <a:schemeClr val="accent5"/>
+                      </a:fillRef>
+                      <a:effectRef idx="0">
+                        <a:schemeClr val="accent5"/>
+                      </a:effectRef>
+                      <a:fontRef idx="minor">
+                        <a:schemeClr val="lt1"/>
+                      </a:fontRef>
+                    </a:style>
+                  </a:sp>
+                  <a:sp>
+                    <a:nvSpPr>
+                      <a:cNvPr id="7" name="圆角矩形 6"/>
+                      <a:cNvSpPr/>
+                    </a:nvSpPr>
+                    <a:spPr>
+                      <a:xfrm>
+                        <a:off x="2000232" y="4000504"/>
+                        <a:ext cx="2000264" cy="571504"/>
+                      </a:xfrm>
+                      <a:prstGeom prst="roundRect">
+                        <a:avLst/>
+                      </a:prstGeom>
+                    </a:spPr>
+                    <a:txSp>
+                      <a:txBody>
+                        <a:bodyPr rtlCol="0" anchor="ctr"/>
+                        <a:lstStyle>
+                          <a:defPPr>
+                            <a:defRPr lang="zh-CN"/>
+                          </a:defPPr>
+                          <a:lvl1pPr marL="0" algn="l" defTabSz="914400" rtl="0" eaLnBrk="1" latinLnBrk="0" hangingPunct="1">
+                            <a:defRPr sz="1800" kern="1200">
+                              <a:solidFill>
+                                <a:schemeClr val="lt1"/>
+                              </a:solidFill>
+                              <a:latin typeface="+mn-lt"/>
+                              <a:ea typeface="+mn-ea"/>
+                              <a:cs typeface="+mn-cs"/>
+                            </a:defRPr>
+                          </a:lvl1pPr>
+                          <a:lvl2pPr marL="457200" algn="l" defTabSz="914400" rtl="0" eaLnBrk="1" latinLnBrk="0" hangingPunct="1">
+                            <a:defRPr sz="1800" kern="1200">
+                              <a:solidFill>
+                                <a:schemeClr val="lt1"/>
+                              </a:solidFill>
+                              <a:latin typeface="+mn-lt"/>
+                              <a:ea typeface="+mn-ea"/>
+                              <a:cs typeface="+mn-cs"/>
+                            </a:defRPr>
+                          </a:lvl2pPr>
+                          <a:lvl3pPr marL="914400" algn="l" defTabSz="914400" rtl="0" eaLnBrk="1" latinLnBrk="0" hangingPunct="1">
+                            <a:defRPr sz="1800" kern="1200">
+                              <a:solidFill>
+                                <a:schemeClr val="lt1"/>
+                              </a:solidFill>
+                              <a:latin typeface="+mn-lt"/>
+                              <a:ea typeface="+mn-ea"/>
+                              <a:cs typeface="+mn-cs"/>
+                            </a:defRPr>
+                          </a:lvl3pPr>
+                          <a:lvl4pPr marL="1371600" algn="l" defTabSz="914400" rtl="0" eaLnBrk="1" latinLnBrk="0" hangingPunct="1">
+                            <a:defRPr sz="1800" kern="1200">
+                              <a:solidFill>
+                                <a:schemeClr val="lt1"/>
+                              </a:solidFill>
+                              <a:latin typeface="+mn-lt"/>
+                              <a:ea typeface="+mn-ea"/>
+                              <a:cs typeface="+mn-cs"/>
+                            </a:defRPr>
+                          </a:lvl4pPr>
+                          <a:lvl5pPr marL="1828800" algn="l" defTabSz="914400" rtl="0" eaLnBrk="1" latinLnBrk="0" hangingPunct="1">
+                            <a:defRPr sz="1800" kern="1200">
+                              <a:solidFill>
+                                <a:schemeClr val="lt1"/>
+                              </a:solidFill>
+                              <a:latin typeface="+mn-lt"/>
+                              <a:ea typeface="+mn-ea"/>
+                              <a:cs typeface="+mn-cs"/>
+                            </a:defRPr>
+                          </a:lvl5pPr>
+                          <a:lvl6pPr marL="2286000" algn="l" defTabSz="914400" rtl="0" eaLnBrk="1" latinLnBrk="0" hangingPunct="1">
+                            <a:defRPr sz="1800" kern="1200">
+                              <a:solidFill>
+                                <a:schemeClr val="lt1"/>
+                              </a:solidFill>
+                              <a:latin typeface="+mn-lt"/>
+                              <a:ea typeface="+mn-ea"/>
+                              <a:cs typeface="+mn-cs"/>
+                            </a:defRPr>
+                          </a:lvl6pPr>
+                          <a:lvl7pPr marL="2743200" algn="l" defTabSz="914400" rtl="0" eaLnBrk="1" latinLnBrk="0" hangingPunct="1">
+                            <a:defRPr sz="1800" kern="1200">
+                              <a:solidFill>
+                                <a:schemeClr val="lt1"/>
+                              </a:solidFill>
+                              <a:latin typeface="+mn-lt"/>
+                              <a:ea typeface="+mn-ea"/>
+                              <a:cs typeface="+mn-cs"/>
+                            </a:defRPr>
+                          </a:lvl7pPr>
+                          <a:lvl8pPr marL="3200400" algn="l" defTabSz="914400" rtl="0" eaLnBrk="1" latinLnBrk="0" hangingPunct="1">
+                            <a:defRPr sz="1800" kern="1200">
+                              <a:solidFill>
+                                <a:schemeClr val="lt1"/>
+                              </a:solidFill>
+                              <a:latin typeface="+mn-lt"/>
+                              <a:ea typeface="+mn-ea"/>
+                              <a:cs typeface="+mn-cs"/>
+                            </a:defRPr>
+                          </a:lvl8pPr>
+                          <a:lvl9pPr marL="3657600" algn="l" defTabSz="914400" rtl="0" eaLnBrk="1" latinLnBrk="0" hangingPunct="1">
+                            <a:defRPr sz="1800" kern="1200">
+                              <a:solidFill>
+                                <a:schemeClr val="lt1"/>
+                              </a:solidFill>
+                              <a:latin typeface="+mn-lt"/>
+                              <a:ea typeface="+mn-ea"/>
+                              <a:cs typeface="+mn-cs"/>
+                            </a:defRPr>
+                          </a:lvl9pPr>
+                        </a:lstStyle>
+                        <a:p>
+                          <a:pPr algn="ctr"/>
+                          <a:r>
+                            <a:rPr lang="zh-CN" altLang="en-US" dirty="0" smtClean="0">
+                              <a:solidFill>
+                                <a:schemeClr val="tx1"/>
+                              </a:solidFill>
+                            </a:rPr>
+                            <a:t>数据库</a:t>
+                          </a:r>
+                          <a:endParaRPr lang="zh-CN" altLang="en-US" dirty="0">
+                            <a:solidFill>
+                              <a:schemeClr val="tx1"/>
+                            </a:solidFill>
+                          </a:endParaRPr>
+                        </a:p>
+                      </a:txBody>
+                      <a:useSpRect/>
+                    </a:txSp>
+                    <a:style>
+                      <a:lnRef idx="2">
+                        <a:schemeClr val="accent6">
+                          <a:shade val="50000"/>
+                        </a:schemeClr>
+                      </a:lnRef>
+                      <a:fillRef idx="1">
+                        <a:schemeClr val="accent6"/>
+                      </a:fillRef>
+                      <a:effectRef idx="0">
+                        <a:schemeClr val="accent6"/>
+                      </a:effectRef>
+                      <a:fontRef idx="minor">
+                        <a:schemeClr val="lt1"/>
+                      </a:fontRef>
+                    </a:style>
+                  </a:sp>
+                  <a:cxnSp>
+                    <a:nvCxnSpPr>
+                      <a:cNvPr id="9" name="直接箭头连接符 8"/>
+                      <a:cNvCxnSpPr>
+                        <a:stCxn id="4" idx="2"/>
+                      </a:cNvCxnSpPr>
+                    </a:nvCxnSpPr>
+                    <a:spPr>
+                      <a:xfrm rot="5400000">
+                        <a:off x="1393009" y="1821645"/>
+                        <a:ext cx="1214446" cy="1588"/>
+                      </a:xfrm>
+                      <a:prstGeom prst="straightConnector1">
+                        <a:avLst/>
+                      </a:prstGeom>
+                      <a:ln>
+                        <a:tailEnd type="arrow"/>
+                      </a:ln>
+                    </a:spPr>
+                    <a:style>
+                      <a:lnRef idx="2">
+                        <a:schemeClr val="dk1"/>
+                      </a:lnRef>
+                      <a:fillRef idx="0">
+                        <a:schemeClr val="dk1"/>
+                      </a:fillRef>
+                      <a:effectRef idx="1">
+                        <a:schemeClr val="dk1"/>
+                      </a:effectRef>
+                      <a:fontRef idx="minor">
+                        <a:schemeClr val="tx1"/>
+                      </a:fontRef>
+                    </a:style>
+                  </a:cxnSp>
+                  <a:cxnSp>
+                    <a:nvCxnSpPr>
+                      <a:cNvPr id="12" name="直接箭头连接符 11"/>
+                      <a:cNvCxnSpPr>
+                        <a:stCxn id="5" idx="2"/>
+                      </a:cNvCxnSpPr>
+                    </a:nvCxnSpPr>
+                    <a:spPr>
+                      <a:xfrm rot="5400000">
+                        <a:off x="3393273" y="1821645"/>
+                        <a:ext cx="1214446" cy="1588"/>
+                      </a:xfrm>
+                      <a:prstGeom prst="straightConnector1">
+                        <a:avLst/>
+                      </a:prstGeom>
+                      <a:ln>
+                        <a:tailEnd type="arrow"/>
+                      </a:ln>
+                    </a:spPr>
+                    <a:style>
+                      <a:lnRef idx="2">
+                        <a:schemeClr val="dk1"/>
+                      </a:lnRef>
+                      <a:fillRef idx="0">
+                        <a:schemeClr val="dk1"/>
+                      </a:fillRef>
+                      <a:effectRef idx="1">
+                        <a:schemeClr val="dk1"/>
+                      </a:effectRef>
+                      <a:fontRef idx="minor">
+                        <a:schemeClr val="tx1"/>
+                      </a:fontRef>
+                    </a:style>
+                  </a:cxnSp>
+                  <a:cxnSp>
+                    <a:nvCxnSpPr>
+                      <a:cNvPr id="14" name="直接箭头连接符 13"/>
+                      <a:cNvCxnSpPr>
+                        <a:stCxn id="6" idx="2"/>
+                        <a:endCxn id="7" idx="0"/>
+                      </a:cNvCxnSpPr>
+                    </a:nvCxnSpPr>
+                    <a:spPr>
+                      <a:xfrm rot="5400000">
+                        <a:off x="2571736" y="3571876"/>
+                        <a:ext cx="857256" cy="1588"/>
+                      </a:xfrm>
+                      <a:prstGeom prst="straightConnector1">
+                        <a:avLst/>
+                      </a:prstGeom>
+                      <a:ln>
+                        <a:tailEnd type="arrow"/>
+                      </a:ln>
+                    </a:spPr>
+                    <a:style>
+                      <a:lnRef idx="2">
+                        <a:schemeClr val="dk1"/>
+                      </a:lnRef>
+                      <a:fillRef idx="0">
+                        <a:schemeClr val="dk1"/>
+                      </a:fillRef>
+                      <a:effectRef idx="1">
+                        <a:schemeClr val="dk1"/>
+                      </a:effectRef>
+                      <a:fontRef idx="minor">
+                        <a:schemeClr val="tx1"/>
+                      </a:fontRef>
+                    </a:style>
+                  </a:cxnSp>
+                  <a:cxnSp>
+                    <a:nvCxnSpPr>
+                      <a:cNvPr id="19" name="直接箭头连接符 18"/>
+                      <a:cNvCxnSpPr>
+                        <a:endCxn id="4" idx="2"/>
+                      </a:cNvCxnSpPr>
+                    </a:nvCxnSpPr>
+                    <a:spPr>
+                      <a:xfrm rot="5400000" flipH="1" flipV="1">
+                        <a:off x="1393009" y="1821645"/>
+                        <a:ext cx="1214446" cy="1588"/>
+                      </a:xfrm>
+                      <a:prstGeom prst="straightConnector1">
+                        <a:avLst/>
+                      </a:prstGeom>
+                      <a:ln>
+                        <a:tailEnd type="arrow"/>
+                      </a:ln>
+                    </a:spPr>
+                    <a:style>
+                      <a:lnRef idx="2">
+                        <a:schemeClr val="dk1"/>
+                      </a:lnRef>
+                      <a:fillRef idx="0">
+                        <a:schemeClr val="dk1"/>
+                      </a:fillRef>
+                      <a:effectRef idx="1">
+                        <a:schemeClr val="dk1"/>
+                      </a:effectRef>
+                      <a:fontRef idx="minor">
+                        <a:schemeClr val="tx1"/>
+                      </a:fontRef>
+                    </a:style>
+                  </a:cxnSp>
+                  <a:cxnSp>
+                    <a:nvCxnSpPr>
+                      <a:cNvPr id="21" name="直接箭头连接符 20"/>
+                      <a:cNvCxnSpPr>
+                        <a:endCxn id="5" idx="2"/>
+                      </a:cNvCxnSpPr>
+                    </a:nvCxnSpPr>
+                    <a:spPr>
+                      <a:xfrm rot="5400000" flipH="1" flipV="1">
+                        <a:off x="3393273" y="1821645"/>
+                        <a:ext cx="1214446" cy="1588"/>
+                      </a:xfrm>
+                      <a:prstGeom prst="straightConnector1">
+                        <a:avLst/>
+                      </a:prstGeom>
+                      <a:ln>
+                        <a:tailEnd type="arrow"/>
+                      </a:ln>
+                    </a:spPr>
+                    <a:style>
+                      <a:lnRef idx="2">
+                        <a:schemeClr val="dk1"/>
+                      </a:lnRef>
+                      <a:fillRef idx="0">
+                        <a:schemeClr val="dk1"/>
+                      </a:fillRef>
+                      <a:effectRef idx="1">
+                        <a:schemeClr val="dk1"/>
+                      </a:effectRef>
+                      <a:fontRef idx="minor">
+                        <a:schemeClr val="tx1"/>
+                      </a:fontRef>
+                    </a:style>
+                  </a:cxnSp>
+                  <a:cxnSp>
+                    <a:nvCxnSpPr>
+                      <a:cNvPr id="24" name="直接箭头连接符 23"/>
+                      <a:cNvCxnSpPr>
+                        <a:stCxn id="7" idx="0"/>
+                        <a:endCxn id="6" idx="2"/>
+                      </a:cNvCxnSpPr>
+                    </a:nvCxnSpPr>
+                    <a:spPr>
+                      <a:xfrm rot="5400000" flipH="1" flipV="1">
+                        <a:off x="2571736" y="3571876"/>
+                        <a:ext cx="857256" cy="1588"/>
+                      </a:xfrm>
+                      <a:prstGeom prst="straightConnector1">
+                        <a:avLst/>
+                      </a:prstGeom>
+                      <a:ln>
+                        <a:tailEnd type="arrow"/>
+                      </a:ln>
+                    </a:spPr>
+                    <a:style>
+                      <a:lnRef idx="2">
+                        <a:schemeClr val="dk1"/>
+                      </a:lnRef>
+                      <a:fillRef idx="0">
+                        <a:schemeClr val="dk1"/>
+                      </a:fillRef>
+                      <a:effectRef idx="1">
+                        <a:schemeClr val="dk1"/>
+                      </a:effectRef>
+                      <a:fontRef idx="minor">
+                        <a:schemeClr val="tx1"/>
+                      </a:fontRef>
+                    </a:style>
+                  </a:cxnSp>
+                </lc:lockedCanvas>
+              </a:graphicData>
+            </a:graphic>
+          </wp:inline>
+        </w:drawing>
       </w:r>
     </w:p>
     <w:p>
@@ -1232,32 +2106,36 @@
           <w:sz w:val="24"/>
           <w:szCs w:val="24"/>
         </w:rPr>
-        <w:t>开发上可以选择</w:t>
-      </w:r>
-      <w:r>
-        <w:rPr>
-          <w:rFonts w:hint="eastAsia"/>
-          <w:sz w:val="24"/>
-          <w:szCs w:val="24"/>
-        </w:rPr>
-        <w:t>使用</w:t>
-      </w:r>
-      <w:r>
-        <w:rPr>
-          <w:rFonts w:hint="eastAsia"/>
-          <w:sz w:val="24"/>
-          <w:szCs w:val="24"/>
-        </w:rPr>
-        <w:t>Java</w:t>
-      </w:r>
-      <w:r>
-        <w:rPr>
-          <w:rFonts w:hint="eastAsia"/>
-          <w:sz w:val="24"/>
-          <w:szCs w:val="24"/>
-        </w:rPr>
-        <w:t>语言开发，</w:t>
-      </w:r>
+        <w:lastRenderedPageBreak/>
+        <w:t>架构采用</w:t>
+      </w:r>
+    </w:p>
+    <w:p>
+      <w:pPr>
+        <w:spacing w:line="360" w:lineRule="auto"/>
+        <w:rPr>
+          <w:rFonts w:ascii="黑体" w:eastAsia="黑体" w:hAnsi="黑体"/>
+          <w:sz w:val="24"/>
+          <w:szCs w:val="24"/>
+        </w:rPr>
+      </w:pPr>
+      <w:r>
+        <w:rPr>
+          <w:rFonts w:ascii="黑体" w:eastAsia="黑体" w:hAnsi="黑体" w:hint="eastAsia"/>
+          <w:sz w:val="24"/>
+          <w:szCs w:val="24"/>
+        </w:rPr>
+        <w:t>2.2 server端与App端</w:t>
+      </w:r>
+    </w:p>
+    <w:p>
+      <w:pPr>
+        <w:spacing w:line="360" w:lineRule="auto"/>
+        <w:rPr>
+          <w:sz w:val="24"/>
+          <w:szCs w:val="24"/>
+        </w:rPr>
+      </w:pPr>
       <w:r>
         <w:rPr>
           <w:rFonts w:hint="eastAsia"/>
@@ -1280,79 +2158,7 @@
           <w:sz w:val="24"/>
           <w:szCs w:val="24"/>
         </w:rPr>
-        <w:t>端</w:t>
-      </w:r>
-      <w:r>
-        <w:rPr>
-          <w:rFonts w:hint="eastAsia"/>
-          <w:sz w:val="24"/>
-          <w:szCs w:val="24"/>
-        </w:rPr>
-        <w:t>基于</w:t>
-      </w:r>
-      <w:r>
-        <w:rPr>
-          <w:rFonts w:hint="eastAsia"/>
-          <w:sz w:val="24"/>
-          <w:szCs w:val="24"/>
-        </w:rPr>
-        <w:t>tomcat+</w:t>
-      </w:r>
-      <w:r>
-        <w:rPr>
-          <w:rFonts w:hint="eastAsia"/>
-          <w:sz w:val="24"/>
-          <w:szCs w:val="24"/>
-        </w:rPr>
-        <w:t>servlet</w:t>
-      </w:r>
-      <w:r>
-        <w:rPr>
-          <w:rFonts w:hint="eastAsia"/>
-          <w:sz w:val="24"/>
-          <w:szCs w:val="24"/>
-        </w:rPr>
-        <w:t>+MySQL</w:t>
-      </w:r>
-      <w:r>
-        <w:rPr>
-          <w:rFonts w:hint="eastAsia"/>
-          <w:sz w:val="24"/>
-          <w:szCs w:val="24"/>
-        </w:rPr>
-        <w:t>开发</w:t>
-      </w:r>
-      <w:r>
-        <w:rPr>
-          <w:rFonts w:hint="eastAsia"/>
-          <w:sz w:val="24"/>
-          <w:szCs w:val="24"/>
-        </w:rPr>
-        <w:t>。</w:t>
-      </w:r>
-      <w:r>
-        <w:rPr>
-          <w:rFonts w:hint="eastAsia"/>
-          <w:sz w:val="24"/>
-          <w:szCs w:val="24"/>
-        </w:rPr>
-        <w:t>采用</w:t>
-      </w:r>
-      <w:r>
-        <w:rPr>
-          <w:rFonts w:hint="eastAsia"/>
-          <w:sz w:val="24"/>
-          <w:szCs w:val="24"/>
-        </w:rPr>
-        <w:t>Java</w:t>
-      </w:r>
-      <w:r>
-        <w:rPr>
-          <w:rFonts w:hint="eastAsia"/>
-          <w:sz w:val="24"/>
-          <w:szCs w:val="24"/>
-        </w:rPr>
-        <w:t>开发周期较长、相对复杂，但是低耦合便于以后升级、维护与业务变更，适用于企业级应用。</w:t>
+        <w:t>端：</w:t>
       </w:r>
     </w:p>
     <w:p>
@@ -1370,6 +2176,46 @@
           <w:sz w:val="24"/>
           <w:szCs w:val="24"/>
         </w:rPr>
+        <w:t>开发上</w:t>
+      </w:r>
+      <w:r>
+        <w:rPr>
+          <w:rFonts w:hint="eastAsia"/>
+          <w:sz w:val="24"/>
+          <w:szCs w:val="24"/>
+        </w:rPr>
+        <w:t>选择</w:t>
+      </w:r>
+      <w:r>
+        <w:rPr>
+          <w:rFonts w:hint="eastAsia"/>
+          <w:sz w:val="24"/>
+          <w:szCs w:val="24"/>
+        </w:rPr>
+        <w:t>使用</w:t>
+      </w:r>
+      <w:r>
+        <w:rPr>
+          <w:rFonts w:hint="eastAsia"/>
+          <w:sz w:val="24"/>
+          <w:szCs w:val="24"/>
+        </w:rPr>
+        <w:t>Java</w:t>
+      </w:r>
+      <w:r>
+        <w:rPr>
+          <w:rFonts w:hint="eastAsia"/>
+          <w:sz w:val="24"/>
+          <w:szCs w:val="24"/>
+        </w:rPr>
+        <w:t>语言开发，</w:t>
+      </w:r>
+      <w:r>
+        <w:rPr>
+          <w:rFonts w:hint="eastAsia"/>
+          <w:sz w:val="24"/>
+          <w:szCs w:val="24"/>
+        </w:rPr>
         <w:t>S</w:t>
       </w:r>
       <w:r>
@@ -1394,15 +2240,191 @@
           <w:sz w:val="24"/>
           <w:szCs w:val="24"/>
         </w:rPr>
-        <w:t>开发的首要任务是业务分析、</w:t>
-      </w:r>
-      <w:r>
-        <w:rPr>
-          <w:rFonts w:hint="eastAsia"/>
-          <w:sz w:val="24"/>
-          <w:szCs w:val="24"/>
-        </w:rPr>
-        <w:t>数据库设计、算法设计。</w:t>
+        <w:t>基于</w:t>
+      </w:r>
+      <w:r>
+        <w:rPr>
+          <w:rFonts w:hint="eastAsia"/>
+          <w:sz w:val="24"/>
+          <w:szCs w:val="24"/>
+        </w:rPr>
+        <w:t>tomcat+</w:t>
+      </w:r>
+      <w:r>
+        <w:rPr>
+          <w:rFonts w:hint="eastAsia"/>
+          <w:sz w:val="24"/>
+          <w:szCs w:val="24"/>
+        </w:rPr>
+        <w:t>servlet</w:t>
+      </w:r>
+      <w:r>
+        <w:rPr>
+          <w:rFonts w:hint="eastAsia"/>
+          <w:sz w:val="24"/>
+          <w:szCs w:val="24"/>
+        </w:rPr>
+        <w:t>+MySQL</w:t>
+      </w:r>
+      <w:r>
+        <w:rPr>
+          <w:rFonts w:hint="eastAsia"/>
+          <w:sz w:val="24"/>
+          <w:szCs w:val="24"/>
+        </w:rPr>
+        <w:t>开发</w:t>
+      </w:r>
+      <w:r>
+        <w:rPr>
+          <w:rFonts w:hint="eastAsia"/>
+          <w:sz w:val="24"/>
+          <w:szCs w:val="24"/>
+        </w:rPr>
+        <w:t>。</w:t>
+      </w:r>
+      <w:r>
+        <w:rPr>
+          <w:rFonts w:hint="eastAsia"/>
+          <w:sz w:val="24"/>
+          <w:szCs w:val="24"/>
+        </w:rPr>
+        <w:t>采用</w:t>
+      </w:r>
+      <w:r>
+        <w:rPr>
+          <w:rFonts w:hint="eastAsia"/>
+          <w:sz w:val="24"/>
+          <w:szCs w:val="24"/>
+        </w:rPr>
+        <w:t>model2</w:t>
+      </w:r>
+      <w:r>
+        <w:rPr>
+          <w:rFonts w:hint="eastAsia"/>
+          <w:sz w:val="24"/>
+          <w:szCs w:val="24"/>
+        </w:rPr>
+        <w:t>模式开发</w:t>
+      </w:r>
+      <w:r>
+        <w:rPr>
+          <w:rFonts w:hint="eastAsia"/>
+          <w:sz w:val="24"/>
+          <w:szCs w:val="24"/>
+        </w:rPr>
+        <w:t>，低耦合便于以后升级、维护与业务变更，适用于企业级应用。</w:t>
+      </w:r>
+      <w:r>
+        <w:rPr>
+          <w:rFonts w:hint="eastAsia"/>
+          <w:sz w:val="24"/>
+          <w:szCs w:val="24"/>
+        </w:rPr>
+        <w:t>App</w:t>
+      </w:r>
+      <w:r>
+        <w:rPr>
+          <w:rFonts w:hint="eastAsia"/>
+          <w:sz w:val="24"/>
+          <w:szCs w:val="24"/>
+        </w:rPr>
+        <w:t>端采用</w:t>
+      </w:r>
+      <w:r>
+        <w:rPr>
+          <w:rFonts w:hint="eastAsia"/>
+          <w:sz w:val="24"/>
+          <w:szCs w:val="24"/>
+        </w:rPr>
+        <w:t>http</w:t>
+      </w:r>
+      <w:r>
+        <w:rPr>
+          <w:rFonts w:hint="eastAsia"/>
+          <w:sz w:val="24"/>
+          <w:szCs w:val="24"/>
+        </w:rPr>
+        <w:t>协议与</w:t>
+      </w:r>
+      <w:r>
+        <w:rPr>
+          <w:rFonts w:hint="eastAsia"/>
+          <w:sz w:val="24"/>
+          <w:szCs w:val="24"/>
+        </w:rPr>
+        <w:t>server</w:t>
+      </w:r>
+      <w:r>
+        <w:rPr>
+          <w:rFonts w:hint="eastAsia"/>
+          <w:sz w:val="24"/>
+          <w:szCs w:val="24"/>
+        </w:rPr>
+        <w:t>端通信，</w:t>
+      </w:r>
+      <w:r>
+        <w:rPr>
+          <w:rFonts w:hint="eastAsia"/>
+          <w:sz w:val="24"/>
+          <w:szCs w:val="24"/>
+        </w:rPr>
+        <w:t>server</w:t>
+      </w:r>
+      <w:r>
+        <w:rPr>
+          <w:rFonts w:hint="eastAsia"/>
+          <w:sz w:val="24"/>
+          <w:szCs w:val="24"/>
+        </w:rPr>
+        <w:t>端通过</w:t>
+      </w:r>
+      <w:r>
+        <w:rPr>
+          <w:rFonts w:hint="eastAsia"/>
+          <w:sz w:val="24"/>
+          <w:szCs w:val="24"/>
+        </w:rPr>
+        <w:t>servlet</w:t>
+      </w:r>
+      <w:r>
+        <w:rPr>
+          <w:rFonts w:hint="eastAsia"/>
+          <w:sz w:val="24"/>
+          <w:szCs w:val="24"/>
+        </w:rPr>
+        <w:t>来对数据进行各种操作，结果通过</w:t>
+      </w:r>
+      <w:r>
+        <w:rPr>
+          <w:rFonts w:hint="eastAsia"/>
+          <w:sz w:val="24"/>
+          <w:szCs w:val="24"/>
+        </w:rPr>
+        <w:t>JSON</w:t>
+      </w:r>
+      <w:r>
+        <w:rPr>
+          <w:rFonts w:hint="eastAsia"/>
+          <w:sz w:val="24"/>
+          <w:szCs w:val="24"/>
+        </w:rPr>
+        <w:t>格式返回给</w:t>
+      </w:r>
+      <w:r>
+        <w:rPr>
+          <w:rFonts w:hint="eastAsia"/>
+          <w:sz w:val="24"/>
+          <w:szCs w:val="24"/>
+        </w:rPr>
+        <w:t>App</w:t>
+      </w:r>
+      <w:r>
+        <w:rPr>
+          <w:rFonts w:hint="eastAsia"/>
+          <w:sz w:val="24"/>
+          <w:szCs w:val="24"/>
+        </w:rPr>
+        <w:t>端。</w:t>
       </w:r>
     </w:p>
     <w:p>
@@ -1414,30 +2436,45 @@
           <w:szCs w:val="24"/>
         </w:rPr>
       </w:pPr>
-    </w:p>
-    <w:p>
-      <w:pPr>
-        <w:spacing w:line="360" w:lineRule="auto"/>
-        <w:rPr>
-          <w:sz w:val="24"/>
-          <w:szCs w:val="24"/>
-        </w:rPr>
-      </w:pPr>
-      <w:r>
-        <w:rPr>
-          <w:rFonts w:hint="eastAsia"/>
-          <w:sz w:val="24"/>
-          <w:szCs w:val="24"/>
-        </w:rPr>
-        <w:t>App</w:t>
-      </w:r>
-      <w:r>
-        <w:rPr>
-          <w:rFonts w:hint="eastAsia"/>
-          <w:sz w:val="24"/>
-          <w:szCs w:val="24"/>
-        </w:rPr>
-        <w:t>端：</w:t>
+      <w:r>
+        <w:rPr>
+          <w:rFonts w:hint="eastAsia"/>
+          <w:sz w:val="24"/>
+          <w:szCs w:val="24"/>
+        </w:rPr>
+        <w:t>S</w:t>
+      </w:r>
+      <w:r>
+        <w:rPr>
+          <w:rFonts w:hint="eastAsia"/>
+          <w:sz w:val="24"/>
+          <w:szCs w:val="24"/>
+        </w:rPr>
+        <w:t>erver</w:t>
+      </w:r>
+      <w:r>
+        <w:rPr>
+          <w:rFonts w:hint="eastAsia"/>
+          <w:sz w:val="24"/>
+          <w:szCs w:val="24"/>
+        </w:rPr>
+        <w:t>端</w:t>
+      </w:r>
+      <w:r>
+        <w:rPr>
+          <w:rFonts w:hint="eastAsia"/>
+          <w:sz w:val="24"/>
+          <w:szCs w:val="24"/>
+        </w:rPr>
+        <w:t>开发的首要任务是业务分析、</w:t>
+      </w:r>
+      <w:r>
+        <w:rPr>
+          <w:rFonts w:hint="eastAsia"/>
+          <w:sz w:val="24"/>
+          <w:szCs w:val="24"/>
+        </w:rPr>
+        <w:t>数据库设计、算法设计。</w:t>
       </w:r>
     </w:p>
     <w:p>
@@ -1449,6 +2486,41 @@
           <w:szCs w:val="24"/>
         </w:rPr>
       </w:pPr>
+    </w:p>
+    <w:p>
+      <w:pPr>
+        <w:spacing w:line="360" w:lineRule="auto"/>
+        <w:rPr>
+          <w:sz w:val="24"/>
+          <w:szCs w:val="24"/>
+        </w:rPr>
+      </w:pPr>
+      <w:r>
+        <w:rPr>
+          <w:rFonts w:hint="eastAsia"/>
+          <w:sz w:val="24"/>
+          <w:szCs w:val="24"/>
+        </w:rPr>
+        <w:t>App</w:t>
+      </w:r>
+      <w:r>
+        <w:rPr>
+          <w:rFonts w:hint="eastAsia"/>
+          <w:sz w:val="24"/>
+          <w:szCs w:val="24"/>
+        </w:rPr>
+        <w:t>端：</w:t>
+      </w:r>
+    </w:p>
+    <w:p>
+      <w:pPr>
+        <w:spacing w:line="360" w:lineRule="auto"/>
+        <w:ind w:firstLineChars="200" w:firstLine="480"/>
+        <w:rPr>
+          <w:sz w:val="24"/>
+          <w:szCs w:val="24"/>
+        </w:rPr>
+      </w:pPr>
       <w:r>
         <w:rPr>
           <w:rFonts w:hint="eastAsia"/>
@@ -1607,16 +2679,7 @@
           <w:sz w:val="24"/>
           <w:szCs w:val="24"/>
         </w:rPr>
-        <w:t>应用的核心之一。根据普通用户的位置搜索一定范围内的商家用户，</w:t>
-      </w:r>
-      <w:r>
-        <w:rPr>
-          <w:rFonts w:hint="eastAsia"/>
-          <w:sz w:val="24"/>
-          <w:szCs w:val="24"/>
-        </w:rPr>
-        <w:lastRenderedPageBreak/>
-        <w:t>展示在普通用户的“附近”列表中，当普通用户发布一条招募订单时，将该订单推送给范围内所有符合条件的商家。使用</w:t>
+        <w:t>应用的核心之一。根据普通用户的位置搜索一定范围内的商家用户，展示在普通用户的“附近”列表中，当普通用户发布一条招募订单时，将该订单推送给范围内所有符合条件的商家。使用</w:t>
       </w:r>
       <w:r>
         <w:rPr>
@@ -1720,6 +2783,7 @@
         <w:spacing w:line="360" w:lineRule="auto"/>
         <w:ind w:firstLine="420"/>
         <w:rPr>
+          <w:rFonts w:hint="eastAsia"/>
           <w:sz w:val="24"/>
           <w:szCs w:val="24"/>
         </w:rPr>
@@ -1795,6 +2859,136 @@
           <w:szCs w:val="24"/>
         </w:rPr>
         <w:t>也较为便捷，接口丰富能适应各类场景。</w:t>
+      </w:r>
+    </w:p>
+    <w:p>
+      <w:pPr>
+        <w:spacing w:line="360" w:lineRule="auto"/>
+        <w:ind w:firstLine="420"/>
+        <w:rPr>
+          <w:sz w:val="24"/>
+          <w:szCs w:val="24"/>
+        </w:rPr>
+      </w:pPr>
+      <w:r>
+        <w:rPr>
+          <w:rFonts w:hint="eastAsia"/>
+          <w:sz w:val="24"/>
+          <w:szCs w:val="24"/>
+        </w:rPr>
+        <w:t>而且使用该</w:t>
+      </w:r>
+      <w:r>
+        <w:rPr>
+          <w:rFonts w:hint="eastAsia"/>
+          <w:sz w:val="24"/>
+          <w:szCs w:val="24"/>
+        </w:rPr>
+        <w:t>SDK</w:t>
+      </w:r>
+      <w:r>
+        <w:rPr>
+          <w:rFonts w:hint="eastAsia"/>
+          <w:sz w:val="24"/>
+          <w:szCs w:val="24"/>
+        </w:rPr>
+        <w:t>推送的通知可以完成各种广播动作，如打开指定的</w:t>
+      </w:r>
+      <w:r>
+        <w:rPr>
+          <w:rFonts w:hint="eastAsia"/>
+          <w:sz w:val="24"/>
+          <w:szCs w:val="24"/>
+        </w:rPr>
+        <w:t>Activity</w:t>
+      </w:r>
+      <w:r>
+        <w:rPr>
+          <w:rFonts w:hint="eastAsia"/>
+          <w:sz w:val="24"/>
+          <w:szCs w:val="24"/>
+        </w:rPr>
+        <w:t>、打开指定的</w:t>
+      </w:r>
+      <w:r>
+        <w:rPr>
+          <w:rFonts w:hint="eastAsia"/>
+          <w:sz w:val="24"/>
+          <w:szCs w:val="24"/>
+        </w:rPr>
+        <w:t>URL</w:t>
+      </w:r>
+      <w:r>
+        <w:rPr>
+          <w:rFonts w:hint="eastAsia"/>
+          <w:sz w:val="24"/>
+          <w:szCs w:val="24"/>
+        </w:rPr>
+        <w:t>等等。信鸽推送</w:t>
+      </w:r>
+      <w:r>
+        <w:rPr>
+          <w:rFonts w:hint="eastAsia"/>
+          <w:sz w:val="24"/>
+          <w:szCs w:val="24"/>
+        </w:rPr>
+        <w:t>SDK</w:t>
+      </w:r>
+      <w:r>
+        <w:rPr>
+          <w:rFonts w:hint="eastAsia"/>
+          <w:sz w:val="24"/>
+          <w:szCs w:val="24"/>
+        </w:rPr>
+        <w:t>支持</w:t>
+      </w:r>
+      <w:r>
+        <w:rPr>
+          <w:rFonts w:hint="eastAsia"/>
+          <w:sz w:val="24"/>
+          <w:szCs w:val="24"/>
+        </w:rPr>
+        <w:t>Android</w:t>
+      </w:r>
+      <w:r>
+        <w:rPr>
+          <w:rFonts w:hint="eastAsia"/>
+          <w:sz w:val="24"/>
+          <w:szCs w:val="24"/>
+        </w:rPr>
+        <w:t>平台与</w:t>
+      </w:r>
+      <w:r>
+        <w:rPr>
+          <w:rFonts w:hint="eastAsia"/>
+          <w:sz w:val="24"/>
+          <w:szCs w:val="24"/>
+        </w:rPr>
+        <w:t>IOS</w:t>
+      </w:r>
+      <w:r>
+        <w:rPr>
+          <w:rFonts w:hint="eastAsia"/>
+          <w:sz w:val="24"/>
+          <w:szCs w:val="24"/>
+        </w:rPr>
+        <w:t>平台，日后如果需要开发</w:t>
+      </w:r>
+      <w:r>
+        <w:rPr>
+          <w:rFonts w:hint="eastAsia"/>
+          <w:sz w:val="24"/>
+          <w:szCs w:val="24"/>
+        </w:rPr>
+        <w:t>IOS</w:t>
+      </w:r>
+      <w:r>
+        <w:rPr>
+          <w:rFonts w:hint="eastAsia"/>
+          <w:sz w:val="24"/>
+          <w:szCs w:val="24"/>
+        </w:rPr>
+        <w:t>平台，服务器端的代码只需要做简单地变更就可以完成。</w:t>
       </w:r>
     </w:p>
     <w:p>
@@ -1819,41 +3013,6 @@
     </w:p>
     <w:p>
       <w:pPr>
-        <w:rPr>
-          <w:rFonts w:ascii="黑体" w:eastAsia="黑体" w:hAnsi="黑体"/>
-          <w:sz w:val="28"/>
-          <w:szCs w:val="28"/>
-        </w:rPr>
-      </w:pPr>
-      <w:r>
-        <w:rPr>
-          <w:rFonts w:ascii="黑体" w:eastAsia="黑体" w:hAnsi="黑体" w:hint="eastAsia"/>
-          <w:sz w:val="28"/>
-          <w:szCs w:val="28"/>
-        </w:rPr>
-        <w:t>需要完成的功能：</w:t>
-      </w:r>
-    </w:p>
-    <w:p>
-      <w:pPr>
-        <w:widowControl/>
-        <w:jc w:val="left"/>
-        <w:rPr>
-          <w:sz w:val="24"/>
-          <w:szCs w:val="24"/>
-        </w:rPr>
-      </w:pPr>
-      <w:r>
-        <w:rPr>
-          <w:rFonts w:hint="eastAsia"/>
-          <w:sz w:val="24"/>
-          <w:szCs w:val="24"/>
-        </w:rPr>
-        <w:t>普通用户：</w:t>
-      </w:r>
-    </w:p>
-    <w:p>
-      <w:pPr>
         <w:spacing w:line="360" w:lineRule="auto"/>
         <w:ind w:firstLineChars="200" w:firstLine="480"/>
         <w:rPr>
@@ -1861,24 +3020,6 @@
           <w:szCs w:val="24"/>
         </w:rPr>
       </w:pPr>
-    </w:p>
-    <w:p>
-      <w:pPr>
-        <w:spacing w:line="360" w:lineRule="auto"/>
-        <w:ind w:firstLineChars="200" w:firstLine="480"/>
-        <w:rPr>
-          <w:sz w:val="24"/>
-          <w:szCs w:val="24"/>
-        </w:rPr>
-      </w:pPr>
-      <w:r>
-        <w:rPr>
-          <w:rFonts w:hint="eastAsia"/>
-          <w:sz w:val="24"/>
-          <w:szCs w:val="24"/>
-        </w:rPr>
-        <w:t>商家用户：</w:t>
-      </w:r>
     </w:p>
     <w:p>
       <w:pPr>
@@ -2141,7 +3282,6 @@
   <w:style w:type="character" w:default="1" w:styleId="a0">
     <w:name w:val="Default Paragraph Font"/>
     <w:uiPriority w:val="1"/>
-    <w:semiHidden/>
     <w:unhideWhenUsed/>
   </w:style>
   <w:style w:type="table" w:default="1" w:styleId="a1">

</xml_diff>